<commit_message>
add data structure title and design pattern title
</commit_message>
<xml_diff>
--- a/Software Development Technical Notes.docx
+++ b/Software Development Technical Notes.docx
@@ -880,9 +880,6 @@
     <w:p>
       <w:pPr>
         <w:pStyle w:val="1"/>
-        <w:rPr>
-          <w:rFonts w:hint="eastAsia"/>
-        </w:rPr>
       </w:pPr>
       <w:r>
         <w:rPr>
@@ -895,9 +892,6 @@
     <w:p>
       <w:pPr>
         <w:pStyle w:val="2"/>
-        <w:rPr>
-          <w:rFonts w:hint="eastAsia"/>
-        </w:rPr>
       </w:pPr>
       <w:proofErr w:type="spellStart"/>
       <w:r>
@@ -909,11 +903,6 @@
       <w:proofErr w:type="spellEnd"/>
     </w:p>
     <w:p>
-      <w:pPr>
-        <w:rPr>
-          <w:rFonts w:hint="eastAsia"/>
-        </w:rPr>
-      </w:pPr>
       <w:r>
         <w:tab/>
       </w:r>
@@ -927,9 +916,6 @@
     <w:p>
       <w:pPr>
         <w:pStyle w:val="3"/>
-        <w:rPr>
-          <w:rFonts w:hint="eastAsia"/>
-        </w:rPr>
       </w:pPr>
       <w:r>
         <w:rPr>
@@ -945,11 +931,6 @@
       </w:r>
     </w:p>
     <w:p>
-      <w:pPr>
-        <w:rPr>
-          <w:rFonts w:hint="eastAsia"/>
-        </w:rPr>
-      </w:pPr>
       <w:r>
         <w:rPr>
           <w:rFonts w:hint="eastAsia"/>
@@ -978,11 +959,6 @@
       </w:r>
     </w:p>
     <w:p>
-      <w:pPr>
-        <w:rPr>
-          <w:rFonts w:hint="eastAsia"/>
-        </w:rPr>
-      </w:pPr>
       <w:r>
         <w:rPr>
           <w:rFonts w:hint="eastAsia"/>
@@ -1221,9 +1197,6 @@
     <w:p>
       <w:pPr>
         <w:pStyle w:val="2"/>
-        <w:rPr>
-          <w:rFonts w:hint="eastAsia"/>
-        </w:rPr>
       </w:pPr>
       <w:r>
         <w:rPr>
@@ -1272,11 +1245,6 @@
       <w:proofErr w:type="gramEnd"/>
     </w:p>
     <w:p>
-      <w:pPr>
-        <w:rPr>
-          <w:rFonts w:hint="eastAsia"/>
-        </w:rPr>
-      </w:pPr>
       <w:r>
         <w:rPr>
           <w:rFonts w:hint="eastAsia"/>
@@ -1285,11 +1253,6 @@
       </w:r>
     </w:p>
     <w:p>
-      <w:pPr>
-        <w:rPr>
-          <w:rFonts w:hint="eastAsia"/>
-        </w:rPr>
-      </w:pPr>
       <w:r>
         <w:rPr>
           <w:rFonts w:hint="eastAsia"/>
@@ -1763,8 +1726,36 @@
         </w:rPr>
         <w:t>。</w:t>
       </w:r>
+    </w:p>
+    <w:p>
+      <w:pPr>
+        <w:pStyle w:val="1"/>
+        <w:rPr>
+          <w:rFonts w:hint="eastAsia"/>
+        </w:rPr>
+      </w:pPr>
+      <w:r>
+        <w:rPr>
+          <w:rFonts w:hint="eastAsia"/>
+        </w:rPr>
+        <w:t>数据结构</w:t>
+      </w:r>
       <w:bookmarkStart w:id="0" w:name="_GoBack"/>
       <w:bookmarkEnd w:id="0"/>
+    </w:p>
+    <w:p>
+      <w:pPr>
+        <w:pStyle w:val="1"/>
+        <w:rPr>
+          <w:rFonts w:hint="eastAsia"/>
+        </w:rPr>
+      </w:pPr>
+      <w:r>
+        <w:rPr>
+          <w:rFonts w:hint="eastAsia"/>
+        </w:rPr>
+        <w:t>设计模式</w:t>
+      </w:r>
     </w:p>
     <w:sectPr>
       <w:pgSz w:w="11900" w:h="16840"/>

</xml_diff>